<commit_message>
Haven't kept up with what changed
I am using this to save the steam heirloom though
</commit_message>
<xml_diff>
--- a/ItemCrafting/Player Documents/Item Crafting.docx
+++ b/ItemCrafting/Player Documents/Item Crafting.docx
@@ -336,10 +336,35 @@
       </w:r>
       <w:r>
         <w:rPr>
-          <w:sz w:val="24"/>
-          <w:szCs w:val="24"/>
-        </w:rPr>
-        <w:t>.</w:t>
+          <w:b/>
+          <w:bCs/>
+          <w:sz w:val="24"/>
+          <w:szCs w:val="24"/>
+        </w:rPr>
+        <w:t xml:space="preserve"> </w:t>
+      </w:r>
+      <w:r>
+        <w:rPr>
+          <w:sz w:val="24"/>
+          <w:szCs w:val="24"/>
+        </w:rPr>
+        <w:t xml:space="preserve">(See Magical Property Value </w:t>
+      </w:r>
+      <w:proofErr w:type="gramStart"/>
+      <w:r>
+        <w:rPr>
+          <w:sz w:val="24"/>
+          <w:szCs w:val="24"/>
+        </w:rPr>
+        <w:t>By</w:t>
+      </w:r>
+      <w:proofErr w:type="gramEnd"/>
+      <w:r>
+        <w:rPr>
+          <w:sz w:val="24"/>
+          <w:szCs w:val="24"/>
+        </w:rPr>
+        <w:t xml:space="preserve"> Rarity table).</w:t>
       </w:r>
     </w:p>
     <w:p>
@@ -1506,7 +1531,27 @@
           <w:szCs w:val="32"/>
           <w:u w:val="single"/>
         </w:rPr>
-        <w:t xml:space="preserve"> at Each Rarity</w:t>
+        <w:t xml:space="preserve"> </w:t>
+      </w:r>
+      <w:proofErr w:type="gramStart"/>
+      <w:r>
+        <w:rPr>
+          <w:b/>
+          <w:sz w:val="32"/>
+          <w:szCs w:val="32"/>
+          <w:u w:val="single"/>
+        </w:rPr>
+        <w:t>By</w:t>
+      </w:r>
+      <w:proofErr w:type="gramEnd"/>
+      <w:r>
+        <w:rPr>
+          <w:b/>
+          <w:sz w:val="32"/>
+          <w:szCs w:val="32"/>
+          <w:u w:val="single"/>
+        </w:rPr>
+        <w:t xml:space="preserve"> Rarity</w:t>
       </w:r>
     </w:p>
     <w:tbl>
@@ -2139,10 +2184,10 @@
             <v:path o:extrusionok="f" gradientshapeok="t" o:connecttype="rect"/>
             <o:lock v:ext="edit" aspectratio="t"/>
           </v:shapetype>
-          <v:shape id="_x0000_i1025" type="#_x0000_t75" style="width:516.9pt;height:658.75pt" o:ole="">
+          <v:shape id="_x0000_i1025" type="#_x0000_t75" style="width:517.4pt;height:658.9pt" o:ole="">
             <v:imagedata r:id="rId6" o:title=""/>
           </v:shape>
-          <o:OLEObject Type="Embed" ProgID="Excel.Sheet.12" ShapeID="_x0000_i1025" DrawAspect="Content" ObjectID="_1647787723" r:id="rId7"/>
+          <o:OLEObject Type="Embed" ProgID="Excel.Sheet.12" ShapeID="_x0000_i1025" DrawAspect="Content" ObjectID="_1650138833" r:id="rId7"/>
         </w:object>
       </w:r>
     </w:p>
@@ -2169,6 +2214,168 @@
     </w:p>
     <w:p>
       <w:pPr>
+        <w:rPr>
+          <w:sz w:val="24"/>
+          <w:szCs w:val="24"/>
+        </w:rPr>
+      </w:pPr>
+      <w:r>
+        <w:rPr>
+          <w:sz w:val="24"/>
+          <w:szCs w:val="24"/>
+        </w:rPr>
+        <w:t xml:space="preserve">There are two primary methods of </w:t>
+      </w:r>
+      <w:r>
+        <w:rPr>
+          <w:b/>
+          <w:sz w:val="24"/>
+          <w:szCs w:val="24"/>
+        </w:rPr>
+        <w:t>Magic Item Crafting</w:t>
+      </w:r>
+      <w:r>
+        <w:rPr>
+          <w:sz w:val="24"/>
+          <w:szCs w:val="24"/>
+        </w:rPr>
+        <w:t xml:space="preserve">.  The first is </w:t>
+      </w:r>
+      <w:r>
+        <w:rPr>
+          <w:b/>
+          <w:sz w:val="24"/>
+          <w:szCs w:val="24"/>
+        </w:rPr>
+        <w:t>Recipe Crafting</w:t>
+      </w:r>
+      <w:r>
+        <w:rPr>
+          <w:sz w:val="24"/>
+          <w:szCs w:val="24"/>
+        </w:rPr>
+        <w:t xml:space="preserve"> and involves following a set </w:t>
+      </w:r>
+      <w:r>
+        <w:rPr>
+          <w:b/>
+          <w:sz w:val="24"/>
+          <w:szCs w:val="24"/>
+        </w:rPr>
+        <w:t>Recipe</w:t>
+      </w:r>
+      <w:r>
+        <w:rPr>
+          <w:sz w:val="24"/>
+          <w:szCs w:val="24"/>
+        </w:rPr>
+        <w:t xml:space="preserve"> to create a known Magic Item.  This may be a specific item from the DMG or a magic item designed by the DM.  </w:t>
+      </w:r>
+      <w:r>
+        <w:rPr>
+          <w:b/>
+          <w:sz w:val="24"/>
+          <w:szCs w:val="24"/>
+        </w:rPr>
+        <w:t>Recipes</w:t>
+      </w:r>
+      <w:r>
+        <w:rPr>
+          <w:sz w:val="24"/>
+          <w:szCs w:val="24"/>
+        </w:rPr>
+        <w:t xml:space="preserve"> are learned as characters with crafting tools proficiency increase their proficiency bonus and</w:t>
+      </w:r>
+      <w:r>
+        <w:rPr>
+          <w:sz w:val="24"/>
+          <w:szCs w:val="24"/>
+        </w:rPr>
+        <w:t xml:space="preserve"> they</w:t>
+      </w:r>
+      <w:r>
+        <w:rPr>
+          <w:sz w:val="24"/>
+          <w:szCs w:val="24"/>
+        </w:rPr>
+        <w:t xml:space="preserve"> can</w:t>
+      </w:r>
+      <w:r>
+        <w:rPr>
+          <w:sz w:val="24"/>
+          <w:szCs w:val="24"/>
+        </w:rPr>
+        <w:t xml:space="preserve"> also</w:t>
+      </w:r>
+      <w:r>
+        <w:rPr>
+          <w:sz w:val="24"/>
+          <w:szCs w:val="24"/>
+        </w:rPr>
+        <w:t xml:space="preserve"> be discovered through research and adventuring. </w:t>
+      </w:r>
+    </w:p>
+    <w:p>
+      <w:pPr>
+        <w:rPr>
+          <w:sz w:val="24"/>
+          <w:szCs w:val="24"/>
+        </w:rPr>
+      </w:pPr>
+      <w:r>
+        <w:rPr>
+          <w:sz w:val="24"/>
+          <w:szCs w:val="24"/>
+        </w:rPr>
+        <w:t xml:space="preserve">The second method is </w:t>
+      </w:r>
+      <w:r>
+        <w:rPr>
+          <w:b/>
+          <w:sz w:val="24"/>
+          <w:szCs w:val="24"/>
+        </w:rPr>
+        <w:t>Experimental Crafting</w:t>
+      </w:r>
+      <w:r>
+        <w:rPr>
+          <w:sz w:val="24"/>
+          <w:szCs w:val="24"/>
+        </w:rPr>
+        <w:t xml:space="preserve">, and </w:t>
+      </w:r>
+      <w:r>
+        <w:rPr>
+          <w:sz w:val="24"/>
+          <w:szCs w:val="24"/>
+        </w:rPr>
+        <w:t xml:space="preserve">it </w:t>
+      </w:r>
+      <w:r>
+        <w:rPr>
+          <w:sz w:val="24"/>
+          <w:szCs w:val="24"/>
+        </w:rPr>
+        <w:t xml:space="preserve">involves creating a magic item with a custom set of </w:t>
+      </w:r>
+      <w:r>
+        <w:rPr>
+          <w:b/>
+          <w:sz w:val="24"/>
+          <w:szCs w:val="24"/>
+        </w:rPr>
+        <w:t>Magic Effects</w:t>
+      </w:r>
+      <w:r>
+        <w:rPr>
+          <w:sz w:val="24"/>
+          <w:szCs w:val="24"/>
+        </w:rPr>
+        <w:t xml:space="preserve"> determined by the player during crafting. </w:t>
+      </w:r>
+    </w:p>
+    <w:p>
+      <w:pPr>
         <w:jc w:val="center"/>
         <w:rPr>
           <w:b/>
@@ -2184,169 +2391,30 @@
           <w:szCs w:val="40"/>
           <w:u w:val="single"/>
         </w:rPr>
-        <w:t>Recipe Crafting</w:t>
-      </w:r>
-    </w:p>
-    <w:p>
-      <w:pPr>
-        <w:rPr>
-          <w:sz w:val="24"/>
-          <w:szCs w:val="24"/>
-        </w:rPr>
-      </w:pPr>
-      <w:r>
-        <w:rPr>
-          <w:sz w:val="24"/>
-          <w:szCs w:val="24"/>
-        </w:rPr>
-        <w:t xml:space="preserve">There are two primary methods of </w:t>
-      </w:r>
-      <w:r>
-        <w:rPr>
-          <w:b/>
-          <w:sz w:val="24"/>
-          <w:szCs w:val="24"/>
-        </w:rPr>
-        <w:t>Magic Item Crafting</w:t>
-      </w:r>
-      <w:r>
-        <w:rPr>
-          <w:sz w:val="24"/>
-          <w:szCs w:val="24"/>
-        </w:rPr>
-        <w:t xml:space="preserve">.  The first is </w:t>
-      </w:r>
-      <w:r>
-        <w:rPr>
-          <w:b/>
-          <w:sz w:val="24"/>
-          <w:szCs w:val="24"/>
-        </w:rPr>
-        <w:t>Recipe Crafting</w:t>
-      </w:r>
-      <w:r>
-        <w:rPr>
-          <w:sz w:val="24"/>
-          <w:szCs w:val="24"/>
-        </w:rPr>
-        <w:t xml:space="preserve"> and involves following a set </w:t>
-      </w:r>
-      <w:r>
-        <w:rPr>
-          <w:b/>
-          <w:sz w:val="24"/>
-          <w:szCs w:val="24"/>
-        </w:rPr>
-        <w:t>Recipe</w:t>
-      </w:r>
-      <w:r>
-        <w:rPr>
-          <w:sz w:val="24"/>
-          <w:szCs w:val="24"/>
-        </w:rPr>
-        <w:t xml:space="preserve"> to create a known Magic Item.  This may be a specific item from the DMG or a magic item designed by the DM.  </w:t>
-      </w:r>
-      <w:r>
-        <w:rPr>
-          <w:b/>
-          <w:sz w:val="24"/>
-          <w:szCs w:val="24"/>
-        </w:rPr>
-        <w:t>Recipes</w:t>
-      </w:r>
-      <w:r>
-        <w:rPr>
-          <w:sz w:val="24"/>
-          <w:szCs w:val="24"/>
-        </w:rPr>
-        <w:t xml:space="preserve"> are learned as characters with crafting tools proficiency increase their proficiency bonus and</w:t>
-      </w:r>
-      <w:r>
-        <w:rPr>
-          <w:sz w:val="24"/>
-          <w:szCs w:val="24"/>
-        </w:rPr>
-        <w:t xml:space="preserve"> they</w:t>
-      </w:r>
-      <w:r>
-        <w:rPr>
-          <w:sz w:val="24"/>
-          <w:szCs w:val="24"/>
-        </w:rPr>
-        <w:t xml:space="preserve"> can</w:t>
-      </w:r>
-      <w:r>
-        <w:rPr>
-          <w:sz w:val="24"/>
-          <w:szCs w:val="24"/>
-        </w:rPr>
-        <w:t xml:space="preserve"> also</w:t>
-      </w:r>
-      <w:r>
-        <w:rPr>
-          <w:sz w:val="24"/>
-          <w:szCs w:val="24"/>
-        </w:rPr>
-        <w:t xml:space="preserve"> be discovered through research and adventuring. </w:t>
-      </w:r>
-    </w:p>
-    <w:p>
-      <w:pPr>
-        <w:rPr>
-          <w:sz w:val="24"/>
-          <w:szCs w:val="24"/>
-        </w:rPr>
-      </w:pPr>
-      <w:r>
-        <w:rPr>
-          <w:sz w:val="24"/>
-          <w:szCs w:val="24"/>
-        </w:rPr>
-        <w:t xml:space="preserve">The second method is </w:t>
-      </w:r>
-      <w:r>
-        <w:rPr>
-          <w:b/>
-          <w:sz w:val="24"/>
-          <w:szCs w:val="24"/>
-        </w:rPr>
-        <w:t>Experimental Crafting</w:t>
-      </w:r>
-      <w:r>
-        <w:rPr>
-          <w:sz w:val="24"/>
-          <w:szCs w:val="24"/>
-        </w:rPr>
-        <w:t xml:space="preserve">, and </w:t>
-      </w:r>
-      <w:r>
-        <w:rPr>
-          <w:sz w:val="24"/>
-          <w:szCs w:val="24"/>
-        </w:rPr>
-        <w:t xml:space="preserve">it </w:t>
-      </w:r>
-      <w:r>
-        <w:rPr>
-          <w:sz w:val="24"/>
-          <w:szCs w:val="24"/>
-        </w:rPr>
-        <w:t xml:space="preserve">involves creating a magic item with a custom set of </w:t>
-      </w:r>
-      <w:r>
-        <w:rPr>
-          <w:b/>
-          <w:sz w:val="24"/>
-          <w:szCs w:val="24"/>
-        </w:rPr>
-        <w:t>Magic Effects</w:t>
-      </w:r>
-      <w:r>
-        <w:rPr>
-          <w:sz w:val="24"/>
-          <w:szCs w:val="24"/>
-        </w:rPr>
-        <w:t xml:space="preserve"> determined by the player during crafting. </w:t>
+        <w:t>Following a Magic Item Recipe</w:t>
+      </w:r>
+    </w:p>
+    <w:p>
+      <w:pPr>
+        <w:spacing w:after="0"/>
+        <w:rPr>
+          <w:sz w:val="24"/>
+          <w:szCs w:val="24"/>
+        </w:rPr>
+      </w:pPr>
+      <w:r>
+        <w:rPr>
+          <w:sz w:val="24"/>
+          <w:szCs w:val="24"/>
+        </w:rPr>
+        <w:t xml:space="preserve">The </w:t>
+      </w:r>
+      <w:r>
+        <w:rPr>
+          <w:sz w:val="24"/>
+          <w:szCs w:val="24"/>
+        </w:rPr>
+        <w:t>following sections can be found in most Magic Item Recipes.</w:t>
       </w:r>
     </w:p>
     <w:p>
@@ -2379,7 +2447,7 @@
           <w:sz w:val="24"/>
           <w:szCs w:val="24"/>
         </w:rPr>
-        <w:t xml:space="preserve">The Creation Requirements specify the necessary tools, location, time, etc. need to create the item beyond simply having all the ingredients. </w:t>
+        <w:t xml:space="preserve">The Creation Requirements specify the necessary tools, location, etc. need to create the item beyond simply having all the ingredients. </w:t>
       </w:r>
     </w:p>
     <w:p>
@@ -2619,8 +2687,6 @@
           <w:szCs w:val="24"/>
         </w:rPr>
       </w:pPr>
-      <w:bookmarkStart w:id="2" w:name="_GoBack"/>
-      <w:bookmarkEnd w:id="2"/>
     </w:p>
     <w:p>
       <w:pPr>
@@ -3978,7 +4044,7 @@
 </file>
 
 <file path=customXml/itemProps2.xml><?xml version="1.0" encoding="utf-8"?>
-<ds:datastoreItem xmlns:ds="http://schemas.openxmlformats.org/officeDocument/2006/customXml" ds:itemID="{B4B14677-0794-4039-AF01-A7331F99B3E6}">
+<ds:datastoreItem xmlns:ds="http://schemas.openxmlformats.org/officeDocument/2006/customXml" ds:itemID="{1DF86130-E0E9-4C29-90AC-A44FFB4C6984}">
   <ds:schemaRefs>
     <ds:schemaRef ds:uri="http://schemas.openxmlformats.org/officeDocument/2006/bibliography"/>
   </ds:schemaRefs>

</xml_diff>